<commit_message>
Ich habe an meiner Planung von der Code Struktur weitergemacht
</commit_message>
<xml_diff>
--- a/docs/EchoPlay_Plannung Code Struktur_250327.docx
+++ b/docs/EchoPlay_Plannung Code Struktur_250327.docx
@@ -515,10 +515,10 @@
                                     <pic:cNvPicPr/>
                                   </pic:nvPicPr>
                                   <pic:blipFill>
-                                    <a:blip r:embed="rId13">
+                                    <a:blip r:embed="rId11">
                                       <a:extLst>
                                         <a:ext uri="{96DAC541-7B7A-43D3-8B79-37D633B846F1}">
-                                          <asvg:svgBlip xmlns:asvg="http://schemas.microsoft.com/office/drawing/2016/SVG/main" r:embed="rId14"/>
+                                          <asvg:svgBlip xmlns:asvg="http://schemas.microsoft.com/office/drawing/2016/SVG/main" r:embed="rId12"/>
                                         </a:ext>
                                       </a:extLst>
                                     </a:blip>
@@ -629,7 +629,7 @@
                                 <w:szCs w:val="72"/>
                                 <w:lang w:val="de-DE"/>
                               </w:rPr>
-                              <w:t>Planung Code Struktur</w:t>
+                              <w:t>EchoPlay Code Struktur</w:t>
                             </w:r>
                           </w:p>
                         </w:txbxContent>
@@ -651,11 +651,7 @@
           </mc:Choice>
           <mc:Fallback>
             <w:pict>
-              <v:shapetype w14:anchorId="37BE9433" id="_x0000_t202" coordsize="21600,21600" o:spt="202" path="m,l,21600r21600,l21600,xe">
-                <v:stroke joinstyle="miter"/>
-                <v:path gradientshapeok="t" o:connecttype="rect"/>
-              </v:shapetype>
-              <v:shape id="_x0000_s1028" type="#_x0000_t202" style="position:absolute;margin-left:-14.3pt;margin-top:19.65pt;width:520.15pt;height:53pt;rotation:-3;z-index:251728896;visibility:visible;mso-wrap-style:square;mso-width-percent:0;mso-height-percent:0;mso-wrap-distance-left:9pt;mso-wrap-distance-top:0;mso-wrap-distance-right:9pt;mso-wrap-distance-bottom:0;mso-position-horizontal:absolute;mso-position-horizontal-relative:text;mso-position-vertical:absolute;mso-position-vertical-relative:text;mso-width-percent:0;mso-height-percent:0;mso-width-relative:margin;mso-height-relative:margin;v-text-anchor:top" o:gfxdata="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" fillcolor="black [3213]" stroked="f">
+              <v:shape w14:anchorId="37BE9433" id="_x0000_s1028" type="#_x0000_t202" style="position:absolute;margin-left:-14.3pt;margin-top:19.65pt;width:520.15pt;height:53pt;rotation:-3;z-index:251728896;visibility:visible;mso-wrap-style:square;mso-width-percent:0;mso-height-percent:0;mso-wrap-distance-left:9pt;mso-wrap-distance-top:0;mso-wrap-distance-right:9pt;mso-wrap-distance-bottom:0;mso-position-horizontal:absolute;mso-position-horizontal-relative:text;mso-position-vertical:absolute;mso-position-vertical-relative:text;mso-width-percent:0;mso-height-percent:0;mso-width-relative:margin;mso-height-relative:margin;v-text-anchor:top" o:gfxdata="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" fillcolor="black [3213]" stroked="f">
                 <v:textbox inset="3mm,0,2mm,0">
                   <w:txbxContent>
                     <w:p>
@@ -678,7 +674,7 @@
                           <w:szCs w:val="72"/>
                           <w:lang w:val="de-DE"/>
                         </w:rPr>
-                        <w:t>Planung Code Struktur</w:t>
+                        <w:t>EchoPlay Code Struktur</w:t>
                       </w:r>
                     </w:p>
                   </w:txbxContent>
@@ -819,37 +815,7 @@
           <w:sz w:val="28"/>
           <w:szCs w:val="28"/>
         </w:rPr>
-        <w:t xml:space="preserve">Hier </w:t>
-      </w:r>
-      <w:r>
-        <w:rPr>
-          <w:rFonts w:eastAsia="+mn-ea"/>
-          <w:color w:val="FFFFFF" w:themeColor="background1"/>
-          <w:kern w:val="24"/>
-          <w:sz w:val="28"/>
-          <w:szCs w:val="28"/>
-        </w:rPr>
-        <w:t>können</w:t>
-      </w:r>
-      <w:r>
-        <w:rPr>
-          <w:rFonts w:eastAsia="+mn-ea"/>
-          <w:color w:val="FFFFFF" w:themeColor="background1"/>
-          <w:kern w:val="24"/>
-          <w:sz w:val="28"/>
-          <w:szCs w:val="28"/>
-        </w:rPr>
-        <w:t xml:space="preserve"> </w:t>
-      </w:r>
-      <w:r>
-        <w:rPr>
-          <w:rFonts w:eastAsia="+mn-ea"/>
-          <w:color w:val="FFFFFF" w:themeColor="background1"/>
-          <w:kern w:val="24"/>
-          <w:sz w:val="28"/>
-          <w:szCs w:val="28"/>
-        </w:rPr>
-        <w:t>noch</w:t>
+        <w:t>Informationen</w:t>
       </w:r>
     </w:p>
     <w:p>
@@ -875,167 +841,7 @@
           <w:sz w:val="28"/>
           <w:szCs w:val="28"/>
         </w:rPr>
-        <w:t>weitere</w:t>
-      </w:r>
-      <w:r>
-        <w:rPr>
-          <w:rFonts w:eastAsia="+mn-ea"/>
-          <w:color w:val="FFFFFF" w:themeColor="background1"/>
-          <w:kern w:val="24"/>
-          <w:sz w:val="28"/>
-          <w:szCs w:val="28"/>
-        </w:rPr>
-        <w:t xml:space="preserve"> </w:t>
-      </w:r>
-      <w:r>
-        <w:rPr>
-          <w:rFonts w:eastAsia="+mn-ea"/>
-          <w:color w:val="FFFFFF" w:themeColor="background1"/>
-          <w:kern w:val="24"/>
-          <w:sz w:val="28"/>
-          <w:szCs w:val="28"/>
-        </w:rPr>
-        <w:t>Inhaltsangaben</w:t>
-      </w:r>
-    </w:p>
-    <w:p>
-      <w:pPr>
-        <w:numPr>
-          <w:ilvl w:val="0"/>
-          <w:numId w:val="25"/>
-        </w:numPr>
-        <w:spacing w:after="0" w:line="216" w:lineRule="auto"/>
-        <w:ind w:left="284" w:hanging="284"/>
-        <w:contextualSpacing/>
-        <w:rPr>
-          <w:color w:val="FFFFFF" w:themeColor="background1"/>
-          <w:sz w:val="28"/>
-          <w:szCs w:val="14"/>
-        </w:rPr>
-      </w:pPr>
-      <w:r>
-        <w:rPr>
-          <w:rFonts w:eastAsia="+mn-ea"/>
-          <w:color w:val="FFFFFF" w:themeColor="background1"/>
-          <w:kern w:val="24"/>
-          <w:sz w:val="28"/>
-          <w:szCs w:val="28"/>
-        </w:rPr>
-        <w:t>als Bullet-points</w:t>
-      </w:r>
-      <w:r>
-        <w:rPr>
-          <w:rFonts w:eastAsia="+mn-ea"/>
-          <w:color w:val="FFFFFF" w:themeColor="background1"/>
-          <w:kern w:val="24"/>
-          <w:sz w:val="28"/>
-          <w:szCs w:val="28"/>
-        </w:rPr>
-        <w:t xml:space="preserve"> angegeben werden</w:t>
-      </w:r>
-    </w:p>
-    <w:p>
-      <w:pPr>
-        <w:numPr>
-          <w:ilvl w:val="0"/>
-          <w:numId w:val="25"/>
-        </w:numPr>
-        <w:spacing w:after="0" w:line="216" w:lineRule="auto"/>
-        <w:ind w:left="284" w:hanging="284"/>
-        <w:contextualSpacing/>
-        <w:rPr>
-          <w:color w:val="FFFFFF" w:themeColor="background1"/>
-          <w:sz w:val="28"/>
-          <w:szCs w:val="14"/>
-        </w:rPr>
-      </w:pPr>
-      <w:r>
-        <w:rPr>
-          <w:rFonts w:eastAsia="+mn-ea"/>
-          <w:color w:val="FFFFFF" w:themeColor="background1"/>
-          <w:kern w:val="24"/>
-          <w:sz w:val="28"/>
-          <w:szCs w:val="28"/>
-        </w:rPr>
-        <w:t xml:space="preserve">und nicht vergessen, das Icon </w:t>
-      </w:r>
-    </w:p>
-    <w:p>
-      <w:pPr>
-        <w:numPr>
-          <w:ilvl w:val="0"/>
-          <w:numId w:val="25"/>
-        </w:numPr>
-        <w:spacing w:after="0" w:line="216" w:lineRule="auto"/>
-        <w:ind w:left="284" w:hanging="284"/>
-        <w:contextualSpacing/>
-        <w:rPr>
-          <w:color w:val="FFFFFF" w:themeColor="background1"/>
-          <w:sz w:val="28"/>
-          <w:szCs w:val="14"/>
-        </w:rPr>
-      </w:pPr>
-      <w:r>
-        <w:rPr>
-          <w:rFonts w:eastAsia="+mn-ea"/>
-          <w:color w:val="FFFFFF" w:themeColor="background1"/>
-          <w:kern w:val="24"/>
-          <w:sz w:val="28"/>
-          <w:szCs w:val="28"/>
-        </w:rPr>
-        <w:t>unten rechts mit was Passendem</w:t>
-      </w:r>
-    </w:p>
-    <w:p>
-      <w:pPr>
-        <w:numPr>
-          <w:ilvl w:val="0"/>
-          <w:numId w:val="25"/>
-        </w:numPr>
-        <w:spacing w:after="0" w:line="216" w:lineRule="auto"/>
-        <w:ind w:left="284" w:hanging="284"/>
-        <w:contextualSpacing/>
-        <w:rPr>
-          <w:color w:val="FFFFFF" w:themeColor="background1"/>
-          <w:sz w:val="28"/>
-          <w:szCs w:val="14"/>
-        </w:rPr>
-      </w:pPr>
-      <w:r>
-        <w:rPr>
-          <w:rFonts w:eastAsia="+mn-ea"/>
-          <w:color w:val="FFFFFF" w:themeColor="background1"/>
-          <w:kern w:val="24"/>
-          <w:sz w:val="28"/>
-          <w:szCs w:val="28"/>
-        </w:rPr>
-        <w:t>zu ersetzen.</w:t>
-      </w:r>
-    </w:p>
-    <w:p>
-      <w:pPr>
-        <w:numPr>
-          <w:ilvl w:val="0"/>
-          <w:numId w:val="25"/>
-        </w:numPr>
-        <w:spacing w:after="0" w:line="216" w:lineRule="auto"/>
-        <w:ind w:left="284" w:hanging="284"/>
-        <w:contextualSpacing/>
-        <w:rPr>
-          <w:color w:val="FFFFFF" w:themeColor="background1"/>
-          <w:sz w:val="28"/>
-          <w:szCs w:val="14"/>
-        </w:rPr>
-      </w:pPr>
-      <w:r>
-        <w:rPr>
-          <w:rFonts w:eastAsia="+mn-ea"/>
-          <w:color w:val="FFFFFF" w:themeColor="background1"/>
-          <w:kern w:val="24"/>
-          <w:sz w:val="28"/>
-          <w:szCs w:val="28"/>
-        </w:rPr>
-        <w:t>(Rechtsklick -&gt; Grafik ändern)</w:t>
+        <w:t>Planung</w:t>
       </w:r>
     </w:p>
     <w:p>
@@ -1240,11 +1046,7 @@
           </mc:Choice>
           <mc:Fallback>
             <w:pict>
-              <v:shapetype w14:anchorId="5FA2A7C5" id="_x0000_t202" coordsize="21600,21600" o:spt="202" path="m,l,21600r21600,l21600,xe">
-                <v:stroke joinstyle="miter"/>
-                <v:path gradientshapeok="t" o:connecttype="rect"/>
-              </v:shapetype>
-              <v:shape id="Textfeld 11" o:spid="_x0000_s1029" type="#_x0000_t202" style="position:absolute;margin-left:232.25pt;margin-top:0;width:283.45pt;height:15pt;z-index:251739136;visibility:visible;mso-wrap-style:square;mso-width-percent:0;mso-height-percent:0;mso-wrap-distance-left:9pt;mso-wrap-distance-top:0;mso-wrap-distance-right:9pt;mso-wrap-distance-bottom:0;mso-position-horizontal:right;mso-position-horizontal-relative:margin;mso-position-vertical:bottom;mso-position-vertical-relative:margin;mso-width-percent:0;mso-height-percent:0;mso-width-relative:margin;mso-height-relative:margin;v-text-anchor:top" o:gfxdata="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" filled="f" stroked="f" strokeweight=".5pt">
+              <v:shape w14:anchorId="5FA2A7C5" id="Textfeld 11" o:spid="_x0000_s1029" type="#_x0000_t202" style="position:absolute;margin-left:232.25pt;margin-top:0;width:283.45pt;height:15pt;z-index:251739136;visibility:visible;mso-wrap-style:square;mso-width-percent:0;mso-height-percent:0;mso-wrap-distance-left:9pt;mso-wrap-distance-top:0;mso-wrap-distance-right:9pt;mso-wrap-distance-bottom:0;mso-position-horizontal:right;mso-position-horizontal-relative:margin;mso-position-vertical:bottom;mso-position-vertical-relative:margin;mso-width-percent:0;mso-height-percent:0;mso-width-relative:margin;mso-height-relative:margin;v-text-anchor:top" o:gfxdata="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" filled="f" stroked="f" strokeweight=".5pt">
                 <v:textbox style="mso-fit-shape-to-text:t" inset="0,1.3mm,0,1.3mm">
                   <w:txbxContent>
                     <w:sdt>
@@ -1364,7 +1166,7 @@
           <w:lang w:val="la-Latn"/>
         </w:rPr>
         <w:drawing>
-          <wp:anchor distT="0" distB="0" distL="114300" distR="114300" simplePos="0" relativeHeight="251738112" behindDoc="0" locked="1" layoutInCell="1" allowOverlap="1" wp14:anchorId="08338E1D" wp14:editId="3CDF9C9E">
+          <wp:anchor distT="0" distB="0" distL="114300" distR="114300" simplePos="0" relativeHeight="251738112" behindDoc="0" locked="1" layoutInCell="1" allowOverlap="1" wp14:anchorId="08338E1D" wp14:editId="0340B6B0">
             <wp:simplePos x="0" y="0"/>
             <wp:positionH relativeFrom="margin">
               <wp:align>right</wp:align>
@@ -1372,8 +1174,8 @@
             <wp:positionV relativeFrom="page">
               <wp:posOffset>7802245</wp:posOffset>
             </wp:positionV>
-            <wp:extent cx="1440000" cy="1440000"/>
-            <wp:effectExtent l="0" t="0" r="0" b="8255"/>
+            <wp:extent cx="1439545" cy="1439545"/>
+            <wp:effectExtent l="0" t="0" r="8255" b="8255"/>
             <wp:wrapNone/>
             <wp:docPr id="7" name="Grafik 7"/>
             <wp:cNvGraphicFramePr>
@@ -1387,13 +1189,10 @@
                     <pic:cNvPicPr/>
                   </pic:nvPicPr>
                   <pic:blipFill>
-                    <a:blip r:embed="rId15" cstate="print">
+                    <a:blip r:embed="rId13" cstate="print">
                       <a:extLst>
                         <a:ext uri="{28A0092B-C50C-407E-A947-70E740481C1C}">
                           <a14:useLocalDpi xmlns:a14="http://schemas.microsoft.com/office/drawing/2010/main" val="0"/>
-                        </a:ext>
-                        <a:ext uri="{96DAC541-7B7A-43D3-8B79-37D633B846F1}">
-                          <asvg:svgBlip xmlns:asvg="http://schemas.microsoft.com/office/drawing/2016/SVG/main" r:embed="rId16"/>
                         </a:ext>
                       </a:extLst>
                     </a:blip>
@@ -2362,6 +2161,19 @@
       <w:pPr>
         <w:pStyle w:val="berschrift3"/>
       </w:pPr>
+      <w:r>
+        <w:t>Ausgangslage</w:t>
+      </w:r>
+    </w:p>
+    <w:p>
+      <w:r>
+        <w:t>Für mein Projekt EchoPlay, muss ich auch ein paar Programme schreiben, um die verschiedenen Spiele zu spielen. Für denn Anfang konzentriere ich mich nur darauf, Snake zu Programmieren. Wenn dies erledigt ist, kann ich mit anderen Programmen fortsetzen.</w:t>
+      </w:r>
+    </w:p>
+    <w:p>
+      <w:pPr>
+        <w:pStyle w:val="berschrift3"/>
+      </w:pPr>
       <w:bookmarkStart w:id="2" w:name="_Toc193964130"/>
       <w:r>
         <w:t>Programmierumgebung</w:t>
@@ -2378,6 +2190,9 @@
       <w:r>
         <w:t xml:space="preserve"> programmieren.</w:t>
       </w:r>
+      <w:r>
+        <w:t xml:space="preserve"> Um die Programme auf das ESP32 zu senden, um sie dort auszuführen, benutze ich die Arduino DIE. Arduino IDE ist ein Code Editor für die Arduino Programmiersprache.</w:t>
+      </w:r>
     </w:p>
     <w:p>
       <w:pPr>
@@ -2392,6 +2207,9 @@
     <w:p>
       <w:r>
         <w:t>Ich werde für mein Projekt folgende Programme Programmieren.</w:t>
+      </w:r>
+      <w:r>
+        <w:t xml:space="preserve"> Für den Anfang werde ich mich nur darauf konzentrieren, Snake zu programmieren.</w:t>
       </w:r>
     </w:p>
     <w:p>
@@ -2489,6 +2307,11 @@
       </w:r>
     </w:p>
     <w:p>
+      <w:r>
+        <w:t>Wenn man ein Programm schreibt, braucht man immer einen Plan, wie man alle Programme schreiben und ausführen muss.</w:t>
+      </w:r>
+    </w:p>
+    <w:p>
       <w:pPr>
         <w:pStyle w:val="berschrift3"/>
       </w:pPr>
@@ -2496,7 +2319,121 @@
         <w:t>Struktur</w:t>
       </w:r>
     </w:p>
-    <w:p/>
+    <w:p>
+      <w:r>
+        <w:t xml:space="preserve">Für EchoPlay habe ich geplant, dass ich 5 Spiele am Schluss habe. Um zwischen diesen Spielen zu wechseln, muss ich </w:t>
+      </w:r>
+      <w:r>
+        <w:t>ein Programm</w:t>
+      </w:r>
+      <w:r>
+        <w:t xml:space="preserve"> </w:t>
+      </w:r>
+      <w:r>
+        <w:t>haben,</w:t>
+      </w:r>
+      <w:r>
+        <w:t xml:space="preserve"> welches zwischen diesen Programmen wechselt. </w:t>
+      </w:r>
+    </w:p>
+    <w:p>
+      <w:pPr>
+        <w:pStyle w:val="berschrift4"/>
+      </w:pPr>
+      <w:r>
+        <w:t>Start Programm</w:t>
+      </w:r>
+    </w:p>
+    <w:p>
+      <w:pPr>
+        <w:keepNext/>
+      </w:pPr>
+      <w:r>
+        <w:drawing>
+          <wp:inline distT="0" distB="0" distL="0" distR="0" wp14:anchorId="15B4B917" wp14:editId="2F9B4654">
+            <wp:extent cx="3532536" cy="2417197"/>
+            <wp:effectExtent l="0" t="0" r="0" b="2540"/>
+            <wp:docPr id="670196879" name="Grafik 1" descr="Ein Bild, das Diagramm, Text, Reihe, Entwurf enthält.&#10;&#10;KI-generierte Inhalte können fehlerhaft sein."/>
+            <wp:cNvGraphicFramePr>
+              <a:graphicFrameLocks xmlns:a="http://schemas.openxmlformats.org/drawingml/2006/main" noChangeAspect="1"/>
+            </wp:cNvGraphicFramePr>
+            <a:graphic xmlns:a="http://schemas.openxmlformats.org/drawingml/2006/main">
+              <a:graphicData uri="http://schemas.openxmlformats.org/drawingml/2006/picture">
+                <pic:pic xmlns:pic="http://schemas.openxmlformats.org/drawingml/2006/picture">
+                  <pic:nvPicPr>
+                    <pic:cNvPr id="670196879" name="Grafik 1" descr="Ein Bild, das Diagramm, Text, Reihe, Entwurf enthält.&#10;&#10;KI-generierte Inhalte können fehlerhaft sein."/>
+                    <pic:cNvPicPr/>
+                  </pic:nvPicPr>
+                  <pic:blipFill>
+                    <a:blip r:embed="rId14"/>
+                    <a:stretch>
+                      <a:fillRect/>
+                    </a:stretch>
+                  </pic:blipFill>
+                  <pic:spPr>
+                    <a:xfrm>
+                      <a:off x="0" y="0"/>
+                      <a:ext cx="3545382" cy="2425987"/>
+                    </a:xfrm>
+                    <a:prstGeom prst="rect">
+                      <a:avLst/>
+                    </a:prstGeom>
+                  </pic:spPr>
+                </pic:pic>
+              </a:graphicData>
+            </a:graphic>
+          </wp:inline>
+        </w:drawing>
+      </w:r>
+    </w:p>
+    <w:p>
+      <w:pPr>
+        <w:pStyle w:val="Beschriftung"/>
+      </w:pPr>
+      <w:r>
+        <w:t xml:space="preserve">Abbildung </w:t>
+      </w:r>
+      <w:r>
+        <w:fldChar w:fldCharType="begin"/>
+      </w:r>
+      <w:r>
+        <w:instrText xml:space="preserve"> SEQ Abbildung \* ARABIC </w:instrText>
+      </w:r>
+      <w:r>
+        <w:fldChar w:fldCharType="separate"/>
+      </w:r>
+      <w:r>
+        <w:rPr>
+          <w:noProof/>
+        </w:rPr>
+        <w:t>1</w:t>
+      </w:r>
+      <w:r>
+        <w:fldChar w:fldCharType="end"/>
+      </w:r>
+      <w:r>
+        <w:t xml:space="preserve"> Flowchart Startprogramm</w:t>
+      </w:r>
+    </w:p>
+    <w:p>
+      <w:r>
+        <w:t>Dies ist das erste Programm welches nach dem Starten, gestartet wird. Es spielt zuerst eine Animation ab, dann geht es auf das Letzt geöffnete Programm und geht auf das nächste Programm, wenn man den Gelben Knopf drückt.</w:t>
+      </w:r>
+    </w:p>
+    <w:p>
+      <w:pPr>
+        <w:pStyle w:val="berschrift4"/>
+      </w:pPr>
+      <w:r>
+        <w:lastRenderedPageBreak/>
+        <w:t>Snake Programm</w:t>
+      </w:r>
+    </w:p>
+    <w:p>
+      <w:pPr>
+        <w:keepNext/>
+      </w:pPr>
+    </w:p>
     <w:p>
       <w:pPr>
         <w:pStyle w:val="berschrift1"/>
@@ -2672,10 +2609,10 @@
       </w:r>
     </w:p>
     <w:sectPr>
-      <w:headerReference w:type="default" r:id="rId17"/>
-      <w:footerReference w:type="default" r:id="rId18"/>
-      <w:headerReference w:type="first" r:id="rId19"/>
-      <w:footerReference w:type="first" r:id="rId20"/>
+      <w:headerReference w:type="default" r:id="rId15"/>
+      <w:footerReference w:type="default" r:id="rId16"/>
+      <w:headerReference w:type="first" r:id="rId17"/>
+      <w:footerReference w:type="first" r:id="rId18"/>
       <w:pgSz w:w="11906" w:h="16838"/>
       <w:pgMar w:top="851" w:right="1274" w:bottom="993" w:left="1276" w:header="510" w:footer="567" w:gutter="0"/>
       <w:cols w:space="708"/>
@@ -7134,11 +7071,13 @@
   <w:rsids>
     <w:rsidRoot w:val="0059157A"/>
     <w:rsid w:val="000E76C9"/>
+    <w:rsid w:val="005605A4"/>
     <w:rsid w:val="0059157A"/>
     <w:rsid w:val="009617B0"/>
     <w:rsid w:val="00AB0EBC"/>
     <w:rsid w:val="00AF0127"/>
     <w:rsid w:val="00B84174"/>
+    <w:rsid w:val="00F14018"/>
   </w:rsids>
   <m:mathPr>
     <m:mathFont m:val="Cambria Math"/>
@@ -7819,7 +7758,12 @@
 </file>
 
 <file path=customXml/item1.xml><?xml version="1.0" encoding="utf-8"?>
-<b:Sources xmlns:b="http://schemas.openxmlformats.org/officeDocument/2006/bibliography" xmlns="http://schemas.openxmlformats.org/officeDocument/2006/bibliography" SelectedStyle="\APASixthEditionOfficeOnline.xsl" StyleName="APA" Version="6"/>
+<?mso-contentType ?>
+<FormTemplates xmlns="http://schemas.microsoft.com/sharepoint/v3/contenttype/forms">
+  <Display>DocumentLibraryForm</Display>
+  <Edit>DocumentLibraryForm</Edit>
+  <New>DocumentLibraryForm</New>
+</FormTemplates>
 </file>
 
 <file path=customXml/item2.xml><?xml version="1.0" encoding="utf-8"?>
@@ -7834,12 +7778,7 @@
 </file>
 
 <file path=customXml/item3.xml><?xml version="1.0" encoding="utf-8"?>
-<?mso-contentType ?>
-<FormTemplates xmlns="http://schemas.microsoft.com/sharepoint/v3/contenttype/forms">
-  <Display>DocumentLibraryForm</Display>
-  <Edit>DocumentLibraryForm</Edit>
-  <New>DocumentLibraryForm</New>
-</FormTemplates>
+<b:Sources xmlns:b="http://schemas.openxmlformats.org/officeDocument/2006/bibliography" xmlns="http://schemas.openxmlformats.org/officeDocument/2006/bibliography" SelectedStyle="\APASixthEditionOfficeOnline.xsl" StyleName="APA" Version="6"/>
 </file>
 
 <file path=customXml/item4.xml><?xml version="1.0" encoding="utf-8"?>
@@ -8050,9 +7989,9 @@
 </file>
 
 <file path=customXml/itemProps1.xml><?xml version="1.0" encoding="utf-8"?>
-<ds:datastoreItem xmlns:ds="http://schemas.openxmlformats.org/officeDocument/2006/customXml" ds:itemID="{B6F5B63D-75CB-41E9-9D4E-E58226A134E5}">
+<ds:datastoreItem xmlns:ds="http://schemas.openxmlformats.org/officeDocument/2006/customXml" ds:itemID="{0494ADC6-6FDC-4384-9E53-3B9C03EA5998}">
   <ds:schemaRefs>
-    <ds:schemaRef ds:uri="http://schemas.openxmlformats.org/officeDocument/2006/bibliography"/>
+    <ds:schemaRef ds:uri="http://schemas.microsoft.com/sharepoint/v3/contenttype/forms"/>
   </ds:schemaRefs>
 </ds:datastoreItem>
 </file>
@@ -8069,9 +8008,9 @@
 </file>
 
 <file path=customXml/itemProps3.xml><?xml version="1.0" encoding="utf-8"?>
-<ds:datastoreItem xmlns:ds="http://schemas.openxmlformats.org/officeDocument/2006/customXml" ds:itemID="{0494ADC6-6FDC-4384-9E53-3B9C03EA5998}">
+<ds:datastoreItem xmlns:ds="http://schemas.openxmlformats.org/officeDocument/2006/customXml" ds:itemID="{B6F5B63D-75CB-41E9-9D4E-E58226A134E5}">
   <ds:schemaRefs>
-    <ds:schemaRef ds:uri="http://schemas.microsoft.com/sharepoint/v3/contenttype/forms"/>
+    <ds:schemaRef ds:uri="http://schemas.openxmlformats.org/officeDocument/2006/bibliography"/>
   </ds:schemaRefs>
 </ds:datastoreItem>
 </file>

</xml_diff>